<commit_message>
new files for module 2 rmd 1
</commit_message>
<xml_diff>
--- a/Module-2_rmd1.docx
+++ b/Module-2_rmd1.docx
@@ -672,6 +672,70 @@
     </w:p>
     <w:p>
       <w:pPr>
+        <w:pStyle w:val="SourceCode"/>
+      </w:pPr>
+      <w:r>
+        <w:rPr>
+          <w:rStyle w:val="KeywordTok"/>
+        </w:rPr>
+        <w:t xml:space="preserve">plot</w:t>
+      </w:r>
+      <w:r>
+        <w:rPr>
+          <w:rStyle w:val="NormalTok"/>
+        </w:rPr>
+        <w:t xml:space="preserve">(pressure)</w:t>
+      </w:r>
+    </w:p>
+    <w:p>
+      <w:pPr>
+        <w:pStyle w:val="FirstParagraph"/>
+      </w:pPr>
+      <w:r>
+        <w:drawing>
+          <wp:inline>
+            <wp:extent cx="3696101" cy="3696101"/>
+            <wp:effectExtent b="0" l="0" r="0" t="0"/>
+            <wp:docPr descr="" title="" id="1" name="Picture"/>
+            <a:graphic>
+              <a:graphicData uri="http://schemas.openxmlformats.org/drawingml/2006/picture">
+                <pic:pic>
+                  <pic:nvPicPr>
+                    <pic:cNvPr descr="Module-2_rmd1_files/figure-docx/pressure2-1.png" id="0" name="Picture"/>
+                    <pic:cNvPicPr>
+                      <a:picLocks noChangeArrowheads="1" noChangeAspect="1"/>
+                    </pic:cNvPicPr>
+                  </pic:nvPicPr>
+                  <pic:blipFill>
+                    <a:blip r:embed="rId27"/>
+                    <a:stretch>
+                      <a:fillRect/>
+                    </a:stretch>
+                  </pic:blipFill>
+                  <pic:spPr bwMode="auto">
+                    <a:xfrm>
+                      <a:off x="0" y="0"/>
+                      <a:ext cx="3696101" cy="3696101"/>
+                    </a:xfrm>
+                    <a:prstGeom prst="rect">
+                      <a:avLst/>
+                    </a:prstGeom>
+                    <a:noFill/>
+                    <a:ln w="9525">
+                      <a:noFill/>
+                      <a:headEnd/>
+                      <a:tailEnd/>
+                    </a:ln>
+                  </pic:spPr>
+                </pic:pic>
+              </a:graphicData>
+            </a:graphic>
+          </wp:inline>
+        </w:drawing>
+      </w:r>
+    </w:p>
+    <w:p>
+      <w:pPr>
         <w:pStyle w:val="BodyText"/>
       </w:pPr>
       <w:r>
@@ -693,6 +757,248 @@
         <w:t xml:space="preserve">parameter was added to the code chunk to prevent printing of the R code that generated the plot.</w:t>
       </w:r>
     </w:p>
+    <w:p>
+      <w:pPr>
+        <w:pStyle w:val="Heading2"/>
+      </w:pPr>
+      <w:bookmarkStart w:id="28" w:name="unsert-tables"/>
+      <w:r>
+        <w:t xml:space="preserve">unsert tables</w:t>
+      </w:r>
+      <w:bookmarkEnd w:id="28"/>
+    </w:p>
+    <w:p>
+      <w:pPr>
+        <w:pStyle w:val="SourceCode"/>
+      </w:pPr>
+      <w:r>
+        <w:rPr>
+          <w:rStyle w:val="NormalTok"/>
+        </w:rPr>
+        <w:t xml:space="preserve">knitr</w:t>
+      </w:r>
+      <w:r>
+        <w:rPr>
+          <w:rStyle w:val="OperatorTok"/>
+        </w:rPr>
+        <w:t xml:space="preserve">::</w:t>
+      </w:r>
+      <w:r>
+        <w:rPr>
+          <w:rStyle w:val="KeywordTok"/>
+        </w:rPr>
+        <w:t xml:space="preserve">kable</w:t>
+      </w:r>
+      <w:r>
+        <w:rPr>
+          <w:rStyle w:val="NormalTok"/>
+        </w:rPr>
+        <w:t xml:space="preserve">(</w:t>
+      </w:r>
+      <w:r>
+        <w:rPr>
+          <w:rStyle w:val="KeywordTok"/>
+        </w:rPr>
+        <w:t xml:space="preserve">head</w:t>
+      </w:r>
+      <w:r>
+        <w:rPr>
+          <w:rStyle w:val="NormalTok"/>
+        </w:rPr>
+        <w:t xml:space="preserve">(cars))</w:t>
+      </w:r>
+    </w:p>
+    <w:tbl>
+      <w:tblPr>
+        <w:tblStyle w:val="Table"/>
+        <w:tblW w:type="pct" w:w="0.0"/>
+        <w:tblLook w:firstRow="1"/>
+      </w:tblPr>
+      <w:tblGrid/>
+      <w:tr>
+        <w:trPr>
+          <w:cnfStyle w:firstRow="1"/>
+        </w:trPr>
+        <w:tc>
+          <w:tcPr>
+            <w:tcBorders>
+              <w:bottom w:val="single"/>
+            </w:tcBorders>
+            <w:vAlign w:val="bottom"/>
+          </w:tcPr>
+          <w:p>
+            <w:pPr>
+              <w:pStyle w:val="Compact"/>
+              <w:jc w:val="right"/>
+            </w:pPr>
+            <w:r>
+              <w:t xml:space="preserve">speed</w:t>
+            </w:r>
+          </w:p>
+        </w:tc>
+        <w:tc>
+          <w:tcPr>
+            <w:tcBorders>
+              <w:bottom w:val="single"/>
+            </w:tcBorders>
+            <w:vAlign w:val="bottom"/>
+          </w:tcPr>
+          <w:p>
+            <w:pPr>
+              <w:pStyle w:val="Compact"/>
+              <w:jc w:val="right"/>
+            </w:pPr>
+            <w:r>
+              <w:t xml:space="preserve">dist</w:t>
+            </w:r>
+          </w:p>
+        </w:tc>
+      </w:tr>
+      <w:tr>
+        <w:tc>
+          <w:p>
+            <w:pPr>
+              <w:pStyle w:val="Compact"/>
+              <w:jc w:val="right"/>
+            </w:pPr>
+            <w:r>
+              <w:t xml:space="preserve">4</w:t>
+            </w:r>
+          </w:p>
+        </w:tc>
+        <w:tc>
+          <w:p>
+            <w:pPr>
+              <w:pStyle w:val="Compact"/>
+              <w:jc w:val="right"/>
+            </w:pPr>
+            <w:r>
+              <w:t xml:space="preserve">2</w:t>
+            </w:r>
+          </w:p>
+        </w:tc>
+      </w:tr>
+      <w:tr>
+        <w:tc>
+          <w:p>
+            <w:pPr>
+              <w:pStyle w:val="Compact"/>
+              <w:jc w:val="right"/>
+            </w:pPr>
+            <w:r>
+              <w:t xml:space="preserve">4</w:t>
+            </w:r>
+          </w:p>
+        </w:tc>
+        <w:tc>
+          <w:p>
+            <w:pPr>
+              <w:pStyle w:val="Compact"/>
+              <w:jc w:val="right"/>
+            </w:pPr>
+            <w:r>
+              <w:t xml:space="preserve">10</w:t>
+            </w:r>
+          </w:p>
+        </w:tc>
+      </w:tr>
+      <w:tr>
+        <w:tc>
+          <w:p>
+            <w:pPr>
+              <w:pStyle w:val="Compact"/>
+              <w:jc w:val="right"/>
+            </w:pPr>
+            <w:r>
+              <w:t xml:space="preserve">7</w:t>
+            </w:r>
+          </w:p>
+        </w:tc>
+        <w:tc>
+          <w:p>
+            <w:pPr>
+              <w:pStyle w:val="Compact"/>
+              <w:jc w:val="right"/>
+            </w:pPr>
+            <w:r>
+              <w:t xml:space="preserve">4</w:t>
+            </w:r>
+          </w:p>
+        </w:tc>
+      </w:tr>
+      <w:tr>
+        <w:tc>
+          <w:p>
+            <w:pPr>
+              <w:pStyle w:val="Compact"/>
+              <w:jc w:val="right"/>
+            </w:pPr>
+            <w:r>
+              <w:t xml:space="preserve">7</w:t>
+            </w:r>
+          </w:p>
+        </w:tc>
+        <w:tc>
+          <w:p>
+            <w:pPr>
+              <w:pStyle w:val="Compact"/>
+              <w:jc w:val="right"/>
+            </w:pPr>
+            <w:r>
+              <w:t xml:space="preserve">22</w:t>
+            </w:r>
+          </w:p>
+        </w:tc>
+      </w:tr>
+      <w:tr>
+        <w:tc>
+          <w:p>
+            <w:pPr>
+              <w:pStyle w:val="Compact"/>
+              <w:jc w:val="right"/>
+            </w:pPr>
+            <w:r>
+              <w:t xml:space="preserve">8</w:t>
+            </w:r>
+          </w:p>
+        </w:tc>
+        <w:tc>
+          <w:p>
+            <w:pPr>
+              <w:pStyle w:val="Compact"/>
+              <w:jc w:val="right"/>
+            </w:pPr>
+            <w:r>
+              <w:t xml:space="preserve">16</w:t>
+            </w:r>
+          </w:p>
+        </w:tc>
+      </w:tr>
+      <w:tr>
+        <w:tc>
+          <w:p>
+            <w:pPr>
+              <w:pStyle w:val="Compact"/>
+              <w:jc w:val="right"/>
+            </w:pPr>
+            <w:r>
+              <w:t xml:space="preserve">9</w:t>
+            </w:r>
+          </w:p>
+        </w:tc>
+        <w:tc>
+          <w:p>
+            <w:pPr>
+              <w:pStyle w:val="Compact"/>
+              <w:jc w:val="right"/>
+            </w:pPr>
+            <w:r>
+              <w:t xml:space="preserve">10</w:t>
+            </w:r>
+          </w:p>
+        </w:tc>
+      </w:tr>
+    </w:tbl>
     <w:sectPr/>
   </w:body>
 </w:document>

</xml_diff>